<commit_message>
Updated resume + added demo.
</commit_message>
<xml_diff>
--- a/static/Owen-Adrian-Software-Engineer-Resume.docx
+++ b/static/Owen-Adrian-Software-Engineer-Resume.docx
@@ -66,6 +66,20 @@
         <w:rPr>
           <w:rtl w:val="0"/>
         </w:rPr>
+        <w:t xml:space="preserve"> | </w:t>
+      </w:r>
+      <w:hyperlink r:id="rId8">
+        <w:r>
+          <w:rPr>
+            <w:rtl w:val="0"/>
+          </w:rPr>
+          <w:t xml:space="preserve">owen.codes</w:t>
+        </w:r>
+      </w:hyperlink>
+      <w:r>
+        <w:rPr>
+          <w:rtl w:val="0"/>
+        </w:rPr>
       </w:r>
     </w:p>
     <w:p>
@@ -77,7 +91,7 @@
         <w:rPr>
           <w:rtl w:val="0"/>
         </w:rPr>
-        <w:t xml:space="preserve">Software Engineer with 7+ years of experience developing production-ready web applications. Proficient in Ruby on Rails, JavaScript, and cloud infrastructure management, seeking opportunities to drive impactful projects in dynamic and collaborative environments.</w:t>
+        <w:t xml:space="preserve">Accomplished Software Engineer with over 7 years of experience developing scalable, production-ready web applications. Adept in Ruby, C#, JavaScript, and cloud infrastructure management, seeking to leverage expertise to innovate and lead transformative projects in cutting-edge tech environments.</w:t>
       </w:r>
     </w:p>
     <w:p>
@@ -107,7 +121,7 @@
           <w:b w:val="1"/>
           <w:rtl w:val="0"/>
         </w:rPr>
-        <w:t xml:space="preserve">Lead Software Engineer</w:t>
+        <w:t xml:space="preserve">Founding Engineer</w:t>
       </w:r>
       <w:r>
         <w:rPr>
@@ -119,7 +133,15 @@
         <w:rPr>
           <w:rtl w:val="0"/>
         </w:rPr>
-        <w:t xml:space="preserve">Syntreno, Santa Monica, CA (Remote)</w:t>
+        <w:t xml:space="preserve">Syntreno</w:t>
+        <w:tab/>
+        <w:tab/>
+        <w:tab/>
+        <w:tab/>
+        <w:tab/>
+        <w:tab/>
+        <w:tab/>
+        <w:t xml:space="preserve">Santa Monica, CA (Remote)</w:t>
       </w:r>
     </w:p>
     <w:p>
@@ -131,7 +153,7 @@
         <w:rPr>
           <w:rtl w:val="0"/>
         </w:rPr>
-        <w:t xml:space="preserve">Aug 2023 - Present</w:t>
+        <w:t xml:space="preserve">Aug 2023 - June 2024</w:t>
       </w:r>
     </w:p>
     <w:p>
@@ -147,23 +169,92 @@
         <w:rPr>
           <w:rtl w:val="0"/>
         </w:rPr>
-        <w:t xml:space="preserve">Developed a web app for uploading and searching documents in Ruby on Rails and pgvector.</w:t>
-      </w:r>
-    </w:p>
-    <w:p>
-      <w:pPr>
+        <w:t xml:space="preserve">Designed a prototype for conversational web-based training with GPT in Unity.</w:t>
+      </w:r>
+    </w:p>
+    <w:p>
+      <w:pPr>
+        <w:spacing w:before="200" w:lineRule="auto"/>
+        <w:rPr/>
+      </w:pPr>
+      <w:r>
+        <w:rPr>
+          <w:b w:val="1"/>
+          <w:rtl w:val="0"/>
+        </w:rPr>
+        <w:t xml:space="preserve">Senior Software Engineer</w:t>
+      </w:r>
+      <w:r>
+        <w:rPr>
+          <w:rtl w:val="0"/>
+        </w:rPr>
+        <w:t xml:space="preserve">, Unity Technologies</w:t>
+        <w:tab/>
+        <w:tab/>
+        <w:tab/>
+        <w:tab/>
+        <w:tab/>
+        <w:t xml:space="preserve">San Francisco, CA (Remote)</w:t>
+      </w:r>
+    </w:p>
+    <w:p>
+      <w:pPr>
+        <w:spacing w:after="200" w:lineRule="auto"/>
+        <w:rPr/>
+      </w:pPr>
+      <w:r>
+        <w:rPr>
+          <w:rtl w:val="0"/>
+        </w:rPr>
+        <w:t xml:space="preserve">Mar 2021 - May 2023</w:t>
+      </w:r>
+    </w:p>
+    <w:p>
+      <w:pPr>
+        <w:keepLines w:val="1"/>
         <w:numPr>
           <w:ilvl w:val="0"/>
-          <w:numId w:val="1"/>
+          <w:numId w:val="3"/>
         </w:numPr>
         <w:ind w:left="720" w:hanging="360"/>
-        <w:rPr/>
-      </w:pPr>
-      <w:r>
-        <w:rPr>
-          <w:rtl w:val="0"/>
-        </w:rPr>
-        <w:t xml:space="preserve">Designed a prototype for conversational web-based training with GPT in Unity.</w:t>
+      </w:pPr>
+      <w:r>
+        <w:rPr>
+          <w:rtl w:val="0"/>
+        </w:rPr>
+        <w:t xml:space="preserve">Implemented SSO and data importation from Autodesk and Procore into Unity Reflect, ensuring seamless functionality and reducing integration time by 30%.</w:t>
+      </w:r>
+    </w:p>
+    <w:p>
+      <w:pPr>
+        <w:keepLines w:val="1"/>
+        <w:numPr>
+          <w:ilvl w:val="0"/>
+          <w:numId w:val="3"/>
+        </w:numPr>
+        <w:ind w:left="720" w:hanging="360"/>
+      </w:pPr>
+      <w:r>
+        <w:rPr>
+          <w:rtl w:val="0"/>
+        </w:rPr>
+        <w:t xml:space="preserve">Optimized polygon streaming by replacing gRPC with WebSocket, providing a more performant solution for Unity Reflect that is compatible with UWP devices such as the Microsoft HoloLens.</w:t>
+      </w:r>
+    </w:p>
+    <w:p>
+      <w:pPr>
+        <w:keepLines w:val="1"/>
+        <w:numPr>
+          <w:ilvl w:val="0"/>
+          <w:numId w:val="3"/>
+        </w:numPr>
+        <w:ind w:left="720" w:hanging="360"/>
+      </w:pPr>
+      <w:r>
+        <w:rPr>
+          <w:rtl w:val="0"/>
+        </w:rPr>
+        <w:t xml:space="preserve">Developed the undo/redo system for the Unity App UI package, offering developers an easy way to make intuitive, responsive, real-time 3D applications with Unity.</w:t>
       </w:r>
     </w:p>
     <w:p>
@@ -188,7 +279,14 @@
         <w:rPr>
           <w:rtl w:val="0"/>
         </w:rPr>
-        <w:t xml:space="preserve">Unity Technologies, Tempe, AZ</w:t>
+        <w:t xml:space="preserve">VisualLive</w:t>
+        <w:tab/>
+        <w:tab/>
+        <w:tab/>
+        <w:tab/>
+        <w:tab/>
+        <w:tab/>
+        <w:t xml:space="preserve">Tempe, AZ</w:t>
       </w:r>
     </w:p>
     <w:p>
@@ -200,7 +298,197 @@
         <w:rPr>
           <w:rtl w:val="0"/>
         </w:rPr>
-        <w:t xml:space="preserve">Mar 2021 - May 2023</w:t>
+        <w:t xml:space="preserve">Mar 2020 - Mar 2021</w:t>
+      </w:r>
+    </w:p>
+    <w:p>
+      <w:pPr>
+        <w:keepLines w:val="1"/>
+        <w:numPr>
+          <w:ilvl w:val="0"/>
+          <w:numId w:val="3"/>
+        </w:numPr>
+        <w:spacing w:after="0" w:before="0" w:lineRule="auto"/>
+        <w:ind w:left="720" w:hanging="360"/>
+      </w:pPr>
+      <w:r>
+        <w:rPr>
+          <w:rtl w:val="0"/>
+        </w:rPr>
+        <w:t xml:space="preserve">Inherited Ruby on Rails codebase and Azure resource group, resolved technical debt and N+1 queries, improved response times by 67%, and achieved zero service outages over the next 2 years.</w:t>
+      </w:r>
+    </w:p>
+    <w:p>
+      <w:pPr>
+        <w:keepLines w:val="1"/>
+        <w:numPr>
+          <w:ilvl w:val="0"/>
+          <w:numId w:val="3"/>
+        </w:numPr>
+        <w:ind w:left="720" w:hanging="360"/>
+      </w:pPr>
+      <w:r>
+        <w:rPr>
+          <w:rtl w:val="0"/>
+        </w:rPr>
+        <w:t xml:space="preserve">Developed a microservice in Ruby for converting BIM/CAD files, reducing processing time by 80% and saving over 100 hours of additional processing time monthly.</w:t>
+      </w:r>
+    </w:p>
+    <w:p>
+      <w:pPr>
+        <w:keepLines w:val="1"/>
+        <w:numPr>
+          <w:ilvl w:val="0"/>
+          <w:numId w:val="3"/>
+        </w:numPr>
+        <w:spacing w:after="0" w:before="0" w:lineRule="auto"/>
+        <w:ind w:left="720" w:hanging="360"/>
+        <w:rPr>
+          <w:u w:val="none"/>
+        </w:rPr>
+      </w:pPr>
+      <w:r>
+        <w:rPr>
+          <w:rtl w:val="0"/>
+        </w:rPr>
+        <w:t xml:space="preserve">Containerized application stack for on-premise deployment for the U.S. Army Corps of Engineers in reconstructing Tyndall Air Force Base, improving efficiency and reliability.</w:t>
+      </w:r>
+    </w:p>
+    <w:p>
+      <w:pPr>
+        <w:spacing w:before="200" w:lineRule="auto"/>
+        <w:rPr/>
+      </w:pPr>
+      <w:r>
+        <w:rPr>
+          <w:b w:val="1"/>
+          <w:rtl w:val="0"/>
+        </w:rPr>
+        <w:t xml:space="preserve">Founding Engineer</w:t>
+      </w:r>
+      <w:r>
+        <w:rPr>
+          <w:rtl w:val="0"/>
+        </w:rPr>
+        <w:t xml:space="preserve">, O</w:t>
+      </w:r>
+      <w:r>
+        <w:rPr>
+          <w:rtl w:val="0"/>
+        </w:rPr>
+        <w:t xml:space="preserve">CO</w:t>
+        <w:tab/>
+        <w:tab/>
+        <w:tab/>
+        <w:tab/>
+        <w:tab/>
+        <w:tab/>
+        <w:tab/>
+        <w:tab/>
+        <w:t xml:space="preserve">Kansas City, MO</w:t>
+      </w:r>
+    </w:p>
+    <w:p>
+      <w:pPr>
+        <w:spacing w:after="200" w:before="0" w:lineRule="auto"/>
+        <w:rPr/>
+      </w:pPr>
+      <w:r>
+        <w:rPr>
+          <w:rtl w:val="0"/>
+        </w:rPr>
+        <w:t xml:space="preserve">Sept 2017 - Apr 2020</w:t>
+      </w:r>
+    </w:p>
+    <w:p>
+      <w:pPr>
+        <w:numPr>
+          <w:ilvl w:val="0"/>
+          <w:numId w:val="4"/>
+        </w:numPr>
+        <w:ind w:left="720" w:hanging="360"/>
+        <w:rPr/>
+      </w:pPr>
+      <w:r>
+        <w:rPr>
+          <w:rtl w:val="0"/>
+        </w:rPr>
+        <w:t xml:space="preserve">Developed a coffee ordering app in Ruby on Rails that generated $3M in revenue.</w:t>
+      </w:r>
+    </w:p>
+    <w:p>
+      <w:pPr>
+        <w:numPr>
+          <w:ilvl w:val="0"/>
+          <w:numId w:val="4"/>
+        </w:numPr>
+        <w:ind w:left="720" w:hanging="360"/>
+      </w:pPr>
+      <w:r>
+        <w:rPr>
+          <w:rtl w:val="0"/>
+        </w:rPr>
+        <w:t xml:space="preserve">Developed a recommendation system deployed from a Raspberry Pi 0W in Python.</w:t>
+      </w:r>
+    </w:p>
+    <w:p>
+      <w:pPr>
+        <w:numPr>
+          <w:ilvl w:val="0"/>
+          <w:numId w:val="4"/>
+        </w:numPr>
+        <w:ind w:left="720" w:hanging="360"/>
+        <w:rPr/>
+      </w:pPr>
+      <w:r>
+        <w:rPr>
+          <w:rtl w:val="0"/>
+        </w:rPr>
+        <w:t xml:space="preserve">Awarded Liberty Area CoC 20under20 Innovator for innovative problem-solving.</w:t>
+      </w:r>
+    </w:p>
+    <w:p>
+      <w:pPr>
+        <w:spacing w:before="200" w:lineRule="auto"/>
+        <w:rPr/>
+      </w:pPr>
+      <w:r>
+        <w:rPr>
+          <w:b w:val="1"/>
+          <w:rtl w:val="0"/>
+        </w:rPr>
+        <w:t xml:space="preserve">Web Developer, Intern</w:t>
+      </w:r>
+      <w:r>
+        <w:rPr>
+          <w:rtl w:val="0"/>
+        </w:rPr>
+        <w:t xml:space="preserve">, </w:t>
+      </w:r>
+      <w:r>
+        <w:rPr>
+          <w:rtl w:val="0"/>
+        </w:rPr>
+        <w:t xml:space="preserve">Packet Layer</w:t>
+        <w:tab/>
+        <w:tab/>
+        <w:tab/>
+        <w:tab/>
+        <w:tab/>
+        <w:tab/>
+        <w:t xml:space="preserve">Kansas City, KS</w:t>
+      </w:r>
+    </w:p>
+    <w:p>
+      <w:pPr>
+        <w:spacing w:after="200" w:before="0" w:lineRule="auto"/>
+        <w:rPr/>
+      </w:pPr>
+      <w:r>
+        <w:rPr>
+          <w:rtl w:val="0"/>
+        </w:rPr>
+        <w:t xml:space="preserve">Aug 2017 - Dec 2017</w:t>
       </w:r>
     </w:p>
     <w:p>
@@ -216,309 +504,6 @@
         <w:rPr>
           <w:rtl w:val="0"/>
         </w:rPr>
-        <w:t xml:space="preserve">Pivotal in the post-acquisition integration of VisualLive with the Unity Industrial Collection.</w:t>
-      </w:r>
-    </w:p>
-    <w:p>
-      <w:pPr>
-        <w:numPr>
-          <w:ilvl w:val="0"/>
-          <w:numId w:val="2"/>
-        </w:numPr>
-        <w:ind w:left="720" w:hanging="360"/>
-        <w:rPr/>
-      </w:pPr>
-      <w:r>
-        <w:rPr>
-          <w:rtl w:val="0"/>
-        </w:rPr>
-        <w:t xml:space="preserve">Implemented SSO and data importation from Autodesk and Procore into Unity Reflect.</w:t>
-      </w:r>
-    </w:p>
-    <w:p>
-      <w:pPr>
-        <w:numPr>
-          <w:ilvl w:val="0"/>
-          <w:numId w:val="2"/>
-        </w:numPr>
-        <w:ind w:left="720" w:hanging="360"/>
-        <w:rPr/>
-      </w:pPr>
-      <w:r>
-        <w:rPr>
-          <w:rtl w:val="0"/>
-        </w:rPr>
-        <w:t xml:space="preserve">Designed and implemented an undo/redo system for the Unity Digital Twins Platform.</w:t>
-      </w:r>
-    </w:p>
-    <w:p>
-      <w:pPr>
-        <w:numPr>
-          <w:ilvl w:val="0"/>
-          <w:numId w:val="2"/>
-        </w:numPr>
-        <w:ind w:left="720" w:hanging="360"/>
-        <w:rPr/>
-      </w:pPr>
-      <w:r>
-        <w:rPr>
-          <w:rtl w:val="0"/>
-        </w:rPr>
-        <w:t xml:space="preserve">Developed a service for converting BIM/CAD files in Ruby, reducing processing time by 80%.</w:t>
-      </w:r>
-    </w:p>
-    <w:p>
-      <w:pPr>
-        <w:numPr>
-          <w:ilvl w:val="0"/>
-          <w:numId w:val="2"/>
-        </w:numPr>
-        <w:ind w:left="720" w:hanging="360"/>
-        <w:rPr/>
-      </w:pPr>
-      <w:r>
-        <w:rPr>
-          <w:rtl w:val="0"/>
-        </w:rPr>
-        <w:t xml:space="preserve">Improved server performance for streaming polygons to Unity in Python with WebSocket.</w:t>
-      </w:r>
-    </w:p>
-    <w:p>
-      <w:pPr>
-        <w:spacing w:before="200" w:lineRule="auto"/>
-        <w:rPr/>
-      </w:pPr>
-      <w:r>
-        <w:rPr>
-          <w:b w:val="1"/>
-          <w:rtl w:val="0"/>
-        </w:rPr>
-        <w:t xml:space="preserve">Senior Full Stack Engineer</w:t>
-      </w:r>
-      <w:r>
-        <w:rPr>
-          <w:rtl w:val="0"/>
-        </w:rPr>
-        <w:t xml:space="preserve">, </w:t>
-      </w:r>
-      <w:r>
-        <w:rPr>
-          <w:rtl w:val="0"/>
-        </w:rPr>
-        <w:t xml:space="preserve">VisualLive, Tempe, AZ</w:t>
-      </w:r>
-    </w:p>
-    <w:p>
-      <w:pPr>
-        <w:spacing w:after="200" w:before="0" w:lineRule="auto"/>
-        <w:rPr/>
-      </w:pPr>
-      <w:r>
-        <w:rPr>
-          <w:rtl w:val="0"/>
-        </w:rPr>
-        <w:t xml:space="preserve">Mar 2020 - Mar 2021</w:t>
-      </w:r>
-    </w:p>
-    <w:p>
-      <w:pPr>
-        <w:numPr>
-          <w:ilvl w:val="0"/>
-          <w:numId w:val="4"/>
-        </w:numPr>
-        <w:ind w:left="720" w:hanging="360"/>
-        <w:rPr/>
-      </w:pPr>
-      <w:r>
-        <w:rPr>
-          <w:rtl w:val="0"/>
-        </w:rPr>
-        <w:t xml:space="preserve">Managed VisualLive’s cloud infrastructure on Azure and Ruby on Rails codebase.</w:t>
-      </w:r>
-    </w:p>
-    <w:p>
-      <w:pPr>
-        <w:numPr>
-          <w:ilvl w:val="0"/>
-          <w:numId w:val="4"/>
-        </w:numPr>
-        <w:ind w:left="720" w:hanging="360"/>
-        <w:rPr/>
-      </w:pPr>
-      <w:r>
-        <w:rPr>
-          <w:rtl w:val="0"/>
-        </w:rPr>
-        <w:t xml:space="preserve">Resolved technical debt and N+1 queries, improving response times by 67%.</w:t>
-      </w:r>
-    </w:p>
-    <w:p>
-      <w:pPr>
-        <w:numPr>
-          <w:ilvl w:val="0"/>
-          <w:numId w:val="4"/>
-        </w:numPr>
-        <w:ind w:left="720" w:hanging="360"/>
-        <w:rPr/>
-      </w:pPr>
-      <w:r>
-        <w:rPr>
-          <w:rtl w:val="0"/>
-        </w:rPr>
-        <w:t xml:space="preserve">Upgraded mobile experience with a front-end refactor using Bootstrap.</w:t>
-      </w:r>
-    </w:p>
-    <w:p>
-      <w:pPr>
-        <w:numPr>
-          <w:ilvl w:val="0"/>
-          <w:numId w:val="4"/>
-        </w:numPr>
-        <w:ind w:left="720" w:hanging="360"/>
-        <w:rPr/>
-      </w:pPr>
-      <w:r>
-        <w:rPr>
-          <w:rtl w:val="0"/>
-        </w:rPr>
-        <w:t xml:space="preserve">Containerized Ruby on Rails application for on-premise deployment for the U.S. Army Corps of Engineers in reconstructing Tyndall Air Force Base.</w:t>
-      </w:r>
-    </w:p>
-    <w:p>
-      <w:pPr>
-        <w:spacing w:before="200" w:lineRule="auto"/>
-        <w:rPr/>
-      </w:pPr>
-      <w:r>
-        <w:rPr>
-          <w:b w:val="1"/>
-          <w:rtl w:val="0"/>
-        </w:rPr>
-        <w:t xml:space="preserve">Full Stack Engineer, Founder</w:t>
-      </w:r>
-      <w:r>
-        <w:rPr>
-          <w:rtl w:val="0"/>
-        </w:rPr>
-        <w:t xml:space="preserve">, O</w:t>
-      </w:r>
-      <w:r>
-        <w:rPr>
-          <w:rtl w:val="0"/>
-        </w:rPr>
-        <w:t xml:space="preserve">CO, Kansas City, MO</w:t>
-      </w:r>
-    </w:p>
-    <w:p>
-      <w:pPr>
-        <w:spacing w:after="200" w:before="0" w:lineRule="auto"/>
-        <w:rPr/>
-      </w:pPr>
-      <w:r>
-        <w:rPr>
-          <w:rtl w:val="0"/>
-        </w:rPr>
-        <w:t xml:space="preserve">Sept 2017 - Apr 2020</w:t>
-      </w:r>
-    </w:p>
-    <w:p>
-      <w:pPr>
-        <w:numPr>
-          <w:ilvl w:val="0"/>
-          <w:numId w:val="5"/>
-        </w:numPr>
-        <w:ind w:left="720" w:hanging="360"/>
-        <w:rPr/>
-      </w:pPr>
-      <w:r>
-        <w:rPr>
-          <w:rtl w:val="0"/>
-        </w:rPr>
-        <w:t xml:space="preserve">Partnered with 3 local cafes and developed a coffee-ordering app that earned $500K.</w:t>
-      </w:r>
-    </w:p>
-    <w:p>
-      <w:pPr>
-        <w:numPr>
-          <w:ilvl w:val="0"/>
-          <w:numId w:val="5"/>
-        </w:numPr>
-        <w:ind w:left="720" w:hanging="360"/>
-        <w:rPr/>
-      </w:pPr>
-      <w:r>
-        <w:rPr>
-          <w:rtl w:val="0"/>
-        </w:rPr>
-        <w:t xml:space="preserve">Awarded Liberty Area CoC 20under20 Innovator for making the mornings of 3,000 customers.</w:t>
-      </w:r>
-    </w:p>
-    <w:p>
-      <w:pPr>
-        <w:numPr>
-          <w:ilvl w:val="0"/>
-          <w:numId w:val="5"/>
-        </w:numPr>
-        <w:ind w:left="720" w:hanging="360"/>
-        <w:rPr/>
-      </w:pPr>
-      <w:r>
-        <w:rPr>
-          <w:rtl w:val="0"/>
-        </w:rPr>
-        <w:t xml:space="preserve">Developed a recommendation system deployed from a Raspberry Pi 0W in Python.</w:t>
-      </w:r>
-    </w:p>
-    <w:p>
-      <w:pPr>
-        <w:spacing w:before="200" w:lineRule="auto"/>
-        <w:rPr/>
-      </w:pPr>
-      <w:r>
-        <w:rPr>
-          <w:b w:val="1"/>
-          <w:rtl w:val="0"/>
-        </w:rPr>
-        <w:t xml:space="preserve">Web Developer, Intern</w:t>
-      </w:r>
-      <w:r>
-        <w:rPr>
-          <w:rtl w:val="0"/>
-        </w:rPr>
-        <w:t xml:space="preserve">, </w:t>
-      </w:r>
-      <w:r>
-        <w:rPr>
-          <w:rtl w:val="0"/>
-        </w:rPr>
-        <w:t xml:space="preserve">Packet Layer, Kansas City, KS</w:t>
-      </w:r>
-    </w:p>
-    <w:p>
-      <w:pPr>
-        <w:spacing w:after="200" w:before="0" w:lineRule="auto"/>
-        <w:rPr/>
-      </w:pPr>
-      <w:r>
-        <w:rPr>
-          <w:rtl w:val="0"/>
-        </w:rPr>
-        <w:t xml:space="preserve">Aug 2017 - Dec 2017</w:t>
-      </w:r>
-    </w:p>
-    <w:p>
-      <w:pPr>
-        <w:numPr>
-          <w:ilvl w:val="0"/>
-          <w:numId w:val="3"/>
-        </w:numPr>
-        <w:ind w:left="720" w:hanging="360"/>
-        <w:rPr/>
-      </w:pPr>
-      <w:r>
-        <w:rPr>
-          <w:rtl w:val="0"/>
-        </w:rPr>
         <w:t xml:space="preserve">Developed integration tests in Postman for an internal web application.</w:t>
       </w:r>
       <w:r>
@@ -581,7 +566,7 @@
         <w:rPr>
           <w:rtl w:val="0"/>
         </w:rPr>
-        <w:t xml:space="preserve"> Ruby on Rails, ASP.NET, React, Svelte, Node.js, Express.js, FastAPI</w:t>
+        <w:t xml:space="preserve"> Ruby on Rails, Unity, ASP.NET, React, Svelte, Node.js, Express.js, FastAPI</w:t>
       </w:r>
     </w:p>
     <w:p>
@@ -621,7 +606,7 @@
         <w:rPr>
           <w:rtl w:val="0"/>
         </w:rPr>
-        <w:t xml:space="preserve"> Git, Linux, Docker, AWS (EC2, S3), Azure (App Service), Heroku</w:t>
+        <w:t xml:space="preserve"> Git, Linux, Docker, Heroku, Azure (App Service, Kubernetes), AWS (EC2, S3)</w:t>
       </w:r>
       <w:r>
         <w:rPr>
@@ -1080,116 +1065,6 @@
       </w:rPr>
     </w:lvl>
   </w:abstractNum>
-  <w:abstractNum w:abstractNumId="5">
-    <w:lvl w:ilvl="0">
-      <w:start w:val="1"/>
-      <w:numFmt w:val="bullet"/>
-      <w:lvlText w:val="-"/>
-      <w:lvlJc w:val="left"/>
-      <w:pPr>
-        <w:ind w:left="720" w:hanging="360"/>
-      </w:pPr>
-      <w:rPr>
-        <w:u w:val="none"/>
-      </w:rPr>
-    </w:lvl>
-    <w:lvl w:ilvl="1">
-      <w:start w:val="1"/>
-      <w:numFmt w:val="bullet"/>
-      <w:lvlText w:val="-"/>
-      <w:lvlJc w:val="left"/>
-      <w:pPr>
-        <w:ind w:left="1440" w:hanging="360"/>
-      </w:pPr>
-      <w:rPr>
-        <w:u w:val="none"/>
-      </w:rPr>
-    </w:lvl>
-    <w:lvl w:ilvl="2">
-      <w:start w:val="1"/>
-      <w:numFmt w:val="bullet"/>
-      <w:lvlText w:val="-"/>
-      <w:lvlJc w:val="left"/>
-      <w:pPr>
-        <w:ind w:left="2160" w:hanging="360"/>
-      </w:pPr>
-      <w:rPr>
-        <w:u w:val="none"/>
-      </w:rPr>
-    </w:lvl>
-    <w:lvl w:ilvl="3">
-      <w:start w:val="1"/>
-      <w:numFmt w:val="bullet"/>
-      <w:lvlText w:val="-"/>
-      <w:lvlJc w:val="left"/>
-      <w:pPr>
-        <w:ind w:left="2880" w:hanging="360"/>
-      </w:pPr>
-      <w:rPr>
-        <w:u w:val="none"/>
-      </w:rPr>
-    </w:lvl>
-    <w:lvl w:ilvl="4">
-      <w:start w:val="1"/>
-      <w:numFmt w:val="bullet"/>
-      <w:lvlText w:val="-"/>
-      <w:lvlJc w:val="left"/>
-      <w:pPr>
-        <w:ind w:left="3600" w:hanging="360"/>
-      </w:pPr>
-      <w:rPr>
-        <w:u w:val="none"/>
-      </w:rPr>
-    </w:lvl>
-    <w:lvl w:ilvl="5">
-      <w:start w:val="1"/>
-      <w:numFmt w:val="bullet"/>
-      <w:lvlText w:val="-"/>
-      <w:lvlJc w:val="left"/>
-      <w:pPr>
-        <w:ind w:left="4320" w:hanging="360"/>
-      </w:pPr>
-      <w:rPr>
-        <w:u w:val="none"/>
-      </w:rPr>
-    </w:lvl>
-    <w:lvl w:ilvl="6">
-      <w:start w:val="1"/>
-      <w:numFmt w:val="bullet"/>
-      <w:lvlText w:val="-"/>
-      <w:lvlJc w:val="left"/>
-      <w:pPr>
-        <w:ind w:left="5040" w:hanging="360"/>
-      </w:pPr>
-      <w:rPr>
-        <w:u w:val="none"/>
-      </w:rPr>
-    </w:lvl>
-    <w:lvl w:ilvl="7">
-      <w:start w:val="1"/>
-      <w:numFmt w:val="bullet"/>
-      <w:lvlText w:val="-"/>
-      <w:lvlJc w:val="left"/>
-      <w:pPr>
-        <w:ind w:left="5760" w:hanging="360"/>
-      </w:pPr>
-      <w:rPr>
-        <w:u w:val="none"/>
-      </w:rPr>
-    </w:lvl>
-    <w:lvl w:ilvl="8">
-      <w:start w:val="1"/>
-      <w:numFmt w:val="bullet"/>
-      <w:lvlText w:val="-"/>
-      <w:lvlJc w:val="left"/>
-      <w:pPr>
-        <w:ind w:left="6480" w:hanging="360"/>
-      </w:pPr>
-      <w:rPr>
-        <w:u w:val="none"/>
-      </w:rPr>
-    </w:lvl>
-  </w:abstractNum>
   <w:num w:numId="1">
     <w:abstractNumId w:val="1"/>
   </w:num>
@@ -1201,9 +1076,6 @@
   </w:num>
   <w:num w:numId="4">
     <w:abstractNumId w:val="4"/>
-  </w:num>
-  <w:num w:numId="5">
-    <w:abstractNumId w:val="5"/>
   </w:num>
 </w:numbering>
 </file>

</xml_diff>

<commit_message>
another rewrite - wip
</commit_message>
<xml_diff>
--- a/static/Owen-Adrian-Software-Engineer-Resume.docx
+++ b/static/Owen-Adrian-Software-Engineer-Resume.docx
@@ -1,9 +1,10 @@
 
 <file path=word/document.xml><?xml version="1.0" encoding="utf-8"?>
-<w:document xmlns:mc="http://schemas.openxmlformats.org/markup-compatibility/2006" xmlns:o="urn:schemas-microsoft-com:office:office" xmlns:r="http://schemas.openxmlformats.org/officeDocument/2006/relationships" xmlns:m="http://schemas.openxmlformats.org/officeDocument/2006/math" xmlns:v="urn:schemas-microsoft-com:vml" xmlns:wp="http://schemas.openxmlformats.org/drawingml/2006/wordprocessingDrawing" xmlns:w10="urn:schemas-microsoft-com:office:word" xmlns:w="http://schemas.openxmlformats.org/wordprocessingml/2006/main" xmlns:wne="http://schemas.microsoft.com/office/word/2006/wordml" xmlns:sl="http://schemas.openxmlformats.org/schemaLibrary/2006/main" xmlns:a="http://schemas.openxmlformats.org/drawingml/2006/main" xmlns:pic="http://schemas.openxmlformats.org/drawingml/2006/picture" xmlns:c="http://schemas.openxmlformats.org/drawingml/2006/chart" xmlns:lc="http://schemas.openxmlformats.org/drawingml/2006/lockedCanvas" xmlns:dgm="http://schemas.openxmlformats.org/drawingml/2006/diagram" xmlns:wps="http://schemas.microsoft.com/office/word/2010/wordprocessingShape" xmlns:wpg="http://schemas.microsoft.com/office/word/2010/wordprocessingGroup" xmlns:w14="http://schemas.microsoft.com/office/word/2010/wordml" xmlns:w15="http://schemas.microsoft.com/office/word/2012/wordml" xmlns:w16="http://schemas.microsoft.com/office/word/2018/wordml" xmlns:w16cex="http://schemas.microsoft.com/office/word/2018/wordml/cex" xmlns:w16cid="http://schemas.microsoft.com/office/word/2016/wordml/cid" xmlns:cr="http://schemas.microsoft.com/office/comments/2020/reactions">
+<w:document xmlns:mc="http://schemas.openxmlformats.org/markup-compatibility/2006" xmlns:o="urn:schemas-microsoft-com:office:office" xmlns:r="http://schemas.openxmlformats.org/officeDocument/2006/relationships" xmlns:m="http://schemas.openxmlformats.org/officeDocument/2006/math" xmlns:v="urn:schemas-microsoft-com:vml" xmlns:wp="http://schemas.openxmlformats.org/drawingml/2006/wordprocessingDrawing" xmlns:w10="urn:schemas-microsoft-com:office:word" xmlns:w="http://schemas.openxmlformats.org/wordprocessingml/2006/main" xmlns:wne="http://schemas.microsoft.com/office/word/2006/wordml" xmlns:sl="http://schemas.openxmlformats.org/schemaLibrary/2006/main" xmlns:a="http://schemas.openxmlformats.org/drawingml/2006/main" xmlns:pic="http://schemas.openxmlformats.org/drawingml/2006/picture" xmlns:c="http://schemas.openxmlformats.org/drawingml/2006/chart" xmlns:lc="http://schemas.openxmlformats.org/drawingml/2006/lockedCanvas" xmlns:dgm="http://schemas.openxmlformats.org/drawingml/2006/diagram" xmlns:wps="http://schemas.microsoft.com/office/word/2010/wordprocessingShape" xmlns:wpg="http://schemas.microsoft.com/office/word/2010/wordprocessingGroup" xmlns:w14="http://schemas.microsoft.com/office/word/2010/wordml" xmlns:w15="http://schemas.microsoft.com/office/word/2012/wordml" xmlns:w16="http://schemas.microsoft.com/office/word/2018/wordml" xmlns:w16cex="http://schemas.microsoft.com/office/word/2018/wordml/cex" xmlns:w16cid="http://schemas.microsoft.com/office/word/2016/wordml/cid" xmlns="http://schemas.microsoft.com/office/tasks/2019/documenttasks" xmlns:cr="http://schemas.microsoft.com/office/comments/2020/reactions">
   <w:body>
     <w:p>
       <w:pPr>
+        <w:spacing w:after="0" w:before="0" w:line="300" w:lineRule="auto"/>
         <w:rPr>
           <w:sz w:val="44"/>
           <w:szCs w:val="44"/>
@@ -20,19 +21,22 @@
     </w:p>
     <w:p>
       <w:pPr>
-        <w:rPr/>
-      </w:pPr>
-      <w:r>
-        <w:rPr>
-          <w:rtl w:val="0"/>
-        </w:rPr>
-        <w:t xml:space="preserve">akrivus@gmail.com | (480) 648-1374 | Mesa, AZ</w:t>
-      </w:r>
-      <w:r>
-        <w:rPr>
-          <w:rtl w:val="0"/>
-        </w:rPr>
-        <w:t xml:space="preserve"> | </w:t>
+        <w:spacing w:after="0" w:before="0" w:line="300" w:lineRule="auto"/>
+        <w:rPr>
+          <w:b w:val="1"/>
+        </w:rPr>
+      </w:pPr>
+      <w:r>
+        <w:rPr>
+          <w:rtl w:val="0"/>
+        </w:rPr>
+        <w:t xml:space="preserve">Mesa, AZ • </w:t>
+      </w:r>
+      <w:r>
+        <w:rPr>
+          <w:rtl w:val="0"/>
+        </w:rPr>
+        <w:t xml:space="preserve">(480) 648-1374 • akrivus@gmail.com • </w:t>
       </w:r>
       <w:hyperlink r:id="rId6">
         <w:r>
@@ -41,14 +45,14 @@
             <w:u w:val="single"/>
             <w:rtl w:val="0"/>
           </w:rPr>
-          <w:t xml:space="preserve">LinkedIn</w:t>
+          <w:t xml:space="preserve">linkedin.com/in/owen.adrian</w:t>
         </w:r>
       </w:hyperlink>
       <w:r>
         <w:rPr>
           <w:rtl w:val="0"/>
         </w:rPr>
-        <w:t xml:space="preserve"> | </w:t>
+        <w:t xml:space="preserve"> • </w:t>
       </w:r>
       <w:hyperlink r:id="rId7">
         <w:r>
@@ -57,46 +61,18 @@
             <w:u w:val="single"/>
             <w:rtl w:val="0"/>
           </w:rPr>
-          <w:t xml:space="preserve">GitHub</w:t>
+          <w:t xml:space="preserve">owen.codes</w:t>
         </w:r>
       </w:hyperlink>
       <w:r>
         <w:rPr>
           <w:rtl w:val="0"/>
         </w:rPr>
-        <w:t xml:space="preserve"> | </w:t>
-      </w:r>
-      <w:hyperlink r:id="rId8">
-        <w:r>
-          <w:rPr>
-            <w:color w:val="1155cc"/>
-            <w:u w:val="single"/>
-            <w:rtl w:val="0"/>
-          </w:rPr>
-          <w:t xml:space="preserve">Portfolio</w:t>
-        </w:r>
-      </w:hyperlink>
-      <w:r>
-        <w:rPr>
-          <w:rtl w:val="0"/>
-        </w:rPr>
-      </w:r>
-    </w:p>
-    <w:p>
-      <w:pPr>
-        <w:spacing w:before="200" w:lineRule="auto"/>
-        <w:rPr/>
-      </w:pPr>
-      <w:r>
-        <w:rPr>
-          <w:rtl w:val="0"/>
-        </w:rPr>
-        <w:t xml:space="preserve">Accomplished Software Engineer with over seven years of experience developing scalable, production-ready web applications and user-friendly software. Adept in C#, JavaScript, Ruby, and Python, seeking to leverage expertise to innovate and support transformative projects in cutting-edge tech environments.</w:t>
-      </w:r>
-    </w:p>
-    <w:p>
-      <w:pPr>
-        <w:spacing w:before="200" w:lineRule="auto"/>
+      </w:r>
+    </w:p>
+    <w:p>
+      <w:pPr>
+        <w:spacing w:after="0" w:before="200" w:line="300" w:lineRule="auto"/>
         <w:rPr>
           <w:b w:val="1"/>
         </w:rPr>
@@ -117,7 +93,7 @@
     </w:p>
     <w:p>
       <w:pPr>
-        <w:spacing w:before="200" w:lineRule="auto"/>
+        <w:spacing w:after="0" w:before="200" w:line="300" w:lineRule="auto"/>
         <w:rPr/>
       </w:pPr>
       <w:r>
@@ -125,60 +101,39 @@
           <w:b w:val="1"/>
           <w:rtl w:val="0"/>
         </w:rPr>
-        <w:t xml:space="preserve">Software Consultant</w:t>
-      </w:r>
-      <w:r>
-        <w:rPr>
-          <w:rtl w:val="0"/>
-        </w:rPr>
-        <w:tab/>
-        <w:tab/>
-        <w:tab/>
-        <w:tab/>
-        <w:tab/>
-        <w:tab/>
-        <w:tab/>
-        <w:tab/>
-        <w:tab/>
-        <w:t xml:space="preserve">Aug 2023 - Present</w:t>
-      </w:r>
-    </w:p>
-    <w:p>
-      <w:pPr>
-        <w:spacing w:after="200" w:lineRule="auto"/>
+        <w:t xml:space="preserve">Lead Software Engineer</w:t>
+        <w:tab/>
+        <w:tab/>
+        <w:tab/>
+        <w:tab/>
+        <w:tab/>
+        <w:tab/>
+        <w:tab/>
+        <w:tab/>
+        <w:tab/>
+      </w:r>
+      <w:r>
+        <w:rPr>
+          <w:rtl w:val="0"/>
+        </w:rPr>
+        <w:t xml:space="preserve">06/2023 - 06/2024</w:t>
+      </w:r>
+      <w:r>
+        <w:rPr>
+          <w:rtl w:val="0"/>
+        </w:rPr>
+      </w:r>
+    </w:p>
+    <w:p>
+      <w:pPr>
+        <w:spacing w:after="0" w:before="0" w:line="300" w:lineRule="auto"/>
         <w:rPr/>
       </w:pPr>
       <w:r>
         <w:rPr>
           <w:rtl w:val="0"/>
         </w:rPr>
-        <w:t xml:space="preserve">Syntreno</w:t>
-        <w:tab/>
-        <w:tab/>
-        <w:tab/>
-        <w:tab/>
-        <w:tab/>
-        <w:tab/>
-        <w:tab/>
-        <w:tab/>
-        <w:tab/>
-        <w:tab/>
-        <w:t xml:space="preserve">Santa Monica, CA (Remote)</w:t>
-      </w:r>
-    </w:p>
-    <w:p>
-      <w:pPr>
-        <w:numPr>
-          <w:ilvl w:val="0"/>
-          <w:numId w:val="3"/>
-        </w:numPr>
-        <w:ind w:left="720" w:hanging="360"/>
-      </w:pPr>
-      <w:r>
-        <w:rPr>
-          <w:rtl w:val="0"/>
-        </w:rPr>
-        <w:t xml:space="preserve">Developed a web application for case management in Python with Flask and Svelte for UI.</w:t>
+        <w:t xml:space="preserve">Syntreno • Remote</w:t>
       </w:r>
     </w:p>
     <w:p>
@@ -187,14 +142,17 @@
           <w:ilvl w:val="0"/>
           <w:numId w:val="1"/>
         </w:numPr>
-        <w:ind w:left="720" w:hanging="360"/>
-        <w:rPr/>
-      </w:pPr>
-      <w:r>
-        <w:rPr>
-          <w:rtl w:val="0"/>
-        </w:rPr>
-        <w:t xml:space="preserve">Developed a Unity WebGL app with OpenAI integration in C# for interactive web-based training.</w:t>
+        <w:spacing w:after="0" w:before="0" w:line="300" w:lineRule="auto"/>
+        <w:ind w:left="720" w:hanging="360"/>
+        <w:rPr>
+          <w:u w:val="none"/>
+        </w:rPr>
+      </w:pPr>
+      <w:r>
+        <w:rPr>
+          <w:rtl w:val="0"/>
+        </w:rPr>
+        <w:t xml:space="preserve">Developed Syntreno’s flagship product, an advanced training simulation that uses GPT-4 to control lifelike, voice-interactive virtual characters, significantly improving learning outcomes.</w:t>
       </w:r>
     </w:p>
     <w:p>
@@ -203,6 +161,7 @@
           <w:ilvl w:val="0"/>
           <w:numId w:val="1"/>
         </w:numPr>
+        <w:spacing w:after="0" w:before="0" w:line="300" w:lineRule="auto"/>
         <w:ind w:left="720" w:hanging="360"/>
         <w:rPr>
           <w:u w:val="none"/>
@@ -212,12 +171,31 @@
         <w:rPr>
           <w:rtl w:val="0"/>
         </w:rPr>
-        <w:t xml:space="preserve">Developed fast document search API in Ruby with pgvector, reducing retrieval times by 40%.</w:t>
-      </w:r>
-    </w:p>
-    <w:p>
-      <w:pPr>
-        <w:spacing w:before="200" w:lineRule="auto"/>
+        <w:t xml:space="preserve">Engineered a secure API proxy server using Ruby and Sinatra for token management and OpenAI integration, reducing unauthorized access attempts and throttling with Rack::Attack.</w:t>
+      </w:r>
+    </w:p>
+    <w:p>
+      <w:pPr>
+        <w:numPr>
+          <w:ilvl w:val="0"/>
+          <w:numId w:val="1"/>
+        </w:numPr>
+        <w:spacing w:after="0" w:before="0" w:line="300" w:lineRule="auto"/>
+        <w:ind w:left="720" w:hanging="360"/>
+        <w:rPr>
+          <w:u w:val="none"/>
+        </w:rPr>
+      </w:pPr>
+      <w:r>
+        <w:rPr>
+          <w:rtl w:val="0"/>
+        </w:rPr>
+        <w:t xml:space="preserve">Collaborated with C-level executives to optimize real-time voice recognition using Whisper, resulting in a 50% reduction in latency, thereby enhancing user satisfaction.</w:t>
+      </w:r>
+    </w:p>
+    <w:p>
+      <w:pPr>
+        <w:spacing w:after="0" w:before="200" w:line="300" w:lineRule="auto"/>
         <w:rPr/>
       </w:pPr>
       <w:r>
@@ -226,41 +204,34 @@
           <w:rtl w:val="0"/>
         </w:rPr>
         <w:t xml:space="preserve">Software Engineer</w:t>
-      </w:r>
-      <w:r>
-        <w:rPr>
-          <w:rtl w:val="0"/>
-        </w:rPr>
-        <w:tab/>
-        <w:tab/>
-        <w:tab/>
-        <w:tab/>
-        <w:tab/>
-        <w:tab/>
-        <w:tab/>
-        <w:tab/>
-        <w:tab/>
-        <w:t xml:space="preserve">Mar 2020 - May 2023</w:t>
-      </w:r>
-    </w:p>
-    <w:p>
-      <w:pPr>
-        <w:spacing w:after="200" w:lineRule="auto"/>
+        <w:tab/>
+        <w:tab/>
+        <w:tab/>
+        <w:tab/>
+        <w:tab/>
+        <w:tab/>
+        <w:tab/>
+        <w:tab/>
+        <w:tab/>
+        <w:tab/>
+      </w:r>
+      <w:r>
+        <w:rPr>
+          <w:rtl w:val="0"/>
+        </w:rPr>
+        <w:t xml:space="preserve">03/2021 - 05/2023</w:t>
+      </w:r>
+    </w:p>
+    <w:p>
+      <w:pPr>
+        <w:spacing w:after="0" w:before="0" w:line="300" w:lineRule="auto"/>
         <w:rPr/>
       </w:pPr>
       <w:r>
         <w:rPr>
           <w:rtl w:val="0"/>
         </w:rPr>
-        <w:t xml:space="preserve">VisualLive + Unity Technologies</w:t>
-        <w:tab/>
-        <w:tab/>
-        <w:tab/>
-        <w:tab/>
-        <w:tab/>
-        <w:tab/>
-        <w:tab/>
-        <w:t xml:space="preserve">Tempe, AZ</w:t>
+        <w:t xml:space="preserve">Unity Technologies • Remote</w:t>
       </w:r>
     </w:p>
     <w:p>
@@ -270,13 +241,14 @@
           <w:ilvl w:val="0"/>
           <w:numId w:val="2"/>
         </w:numPr>
-        <w:ind w:left="720" w:hanging="360"/>
-      </w:pPr>
-      <w:r>
-        <w:rPr>
-          <w:rtl w:val="0"/>
-        </w:rPr>
-        <w:t xml:space="preserve">Managed Ruby on Rails codebase and Azure cloud infrastructure, resolved technical debt and N+1 queries, and improved response times by 67%, exceeding SLAs with 99.8% uptime.</w:t>
+        <w:spacing w:line="300" w:lineRule="auto"/>
+        <w:ind w:left="720" w:hanging="360"/>
+      </w:pPr>
+      <w:r>
+        <w:rPr>
+          <w:rtl w:val="0"/>
+        </w:rPr>
+        <w:t xml:space="preserve">Optimized workflows by implementing SSO in React and developing an ASP.NET Core service for importing third-party data, simplifying file import to a one-click process, and boosting productivity.</w:t>
       </w:r>
     </w:p>
     <w:p>
@@ -286,13 +258,14 @@
           <w:ilvl w:val="0"/>
           <w:numId w:val="2"/>
         </w:numPr>
-        <w:ind w:left="720" w:hanging="360"/>
-      </w:pPr>
-      <w:r>
-        <w:rPr>
-          <w:rtl w:val="0"/>
-        </w:rPr>
-        <w:t xml:space="preserve">Developed a microservice in Ruby and Sinatra for converting user-uploaded BIM/CAD files, reducing processing time by 80% and saving over 100 hours of additional processing time monthly.</w:t>
+        <w:spacing w:line="300" w:lineRule="auto"/>
+        <w:ind w:left="720" w:hanging="360"/>
+      </w:pPr>
+      <w:r>
+        <w:rPr>
+          <w:rtl w:val="0"/>
+        </w:rPr>
+        <w:t xml:space="preserve">Improved load times by 30% and expanded market share by replacing gRPC with WebSocket and FastAPI for streaming 3D rendering, making the solution UWP-compatible for Microsoft HoloLens.</w:t>
       </w:r>
     </w:p>
     <w:p>
@@ -302,13 +275,17 @@
           <w:ilvl w:val="0"/>
           <w:numId w:val="2"/>
         </w:numPr>
-        <w:ind w:left="720" w:hanging="360"/>
-      </w:pPr>
-      <w:r>
-        <w:rPr>
-          <w:rtl w:val="0"/>
-        </w:rPr>
-        <w:t xml:space="preserve">Containerized application stack for on-premise deployment with Docker for the U.S. Army Corps of Engineers in reconstructing Tyndall Air Force Base, improving efficiency and reliability.</w:t>
+        <w:spacing w:after="0" w:before="0" w:line="300" w:lineRule="auto"/>
+        <w:ind w:left="720" w:hanging="360"/>
+        <w:rPr>
+          <w:u w:val="none"/>
+        </w:rPr>
+      </w:pPr>
+      <w:r>
+        <w:rPr>
+          <w:rtl w:val="0"/>
+        </w:rPr>
+        <w:t xml:space="preserve">Reduced hosting costs by 30% by containerizing a Ruby on Rails application with Docker and deploying it to Azure Kubernetes Service (AKS), allowing reallocation of resources to other functions.</w:t>
       </w:r>
     </w:p>
     <w:p>
@@ -318,13 +295,57 @@
           <w:ilvl w:val="0"/>
           <w:numId w:val="2"/>
         </w:numPr>
-        <w:ind w:left="720" w:hanging="360"/>
-      </w:pPr>
-      <w:r>
-        <w:rPr>
-          <w:rtl w:val="0"/>
-        </w:rPr>
-        <w:t xml:space="preserve">Implemented SSO and data importation from Autodesk and Procore into Unity Reflect, a React app with an ASP.NET backend, ensuring seamless functionality for enterprise customers.</w:t>
+        <w:spacing w:after="0" w:before="0" w:line="300" w:lineRule="auto"/>
+        <w:ind w:left="720" w:hanging="360"/>
+        <w:rPr>
+          <w:u w:val="none"/>
+        </w:rPr>
+      </w:pPr>
+      <w:r>
+        <w:rPr>
+          <w:rtl w:val="0"/>
+        </w:rPr>
+        <w:t xml:space="preserve">Developed microservices in Ruby and Sinatra for native 3D model file conversion using FFI, enabling faster project turnarounds and increasing processing efficiency by 80%.</w:t>
+      </w:r>
+    </w:p>
+    <w:p>
+      <w:pPr>
+        <w:spacing w:after="0" w:before="200" w:line="300" w:lineRule="auto"/>
+        <w:rPr/>
+      </w:pPr>
+      <w:r>
+        <w:rPr>
+          <w:b w:val="1"/>
+          <w:rtl w:val="0"/>
+        </w:rPr>
+        <w:t xml:space="preserve">Full-Stack Developer</w:t>
+        <w:tab/>
+        <w:tab/>
+        <w:tab/>
+        <w:tab/>
+        <w:tab/>
+        <w:tab/>
+        <w:tab/>
+        <w:tab/>
+        <w:tab/>
+      </w:r>
+      <w:r>
+        <w:rPr>
+          <w:rtl w:val="0"/>
+        </w:rPr>
+        <w:t xml:space="preserve">03/2020 - 03/2021</w:t>
+      </w:r>
+    </w:p>
+    <w:p>
+      <w:pPr>
+        <w:spacing w:after="0" w:before="0" w:line="300" w:lineRule="auto"/>
+        <w:rPr/>
+      </w:pPr>
+      <w:r>
+        <w:rPr>
+          <w:rtl w:val="0"/>
+        </w:rPr>
+        <w:t xml:space="preserve">VisualLive • Tempe, AZ</w:t>
       </w:r>
     </w:p>
     <w:p>
@@ -334,168 +355,167 @@
           <w:ilvl w:val="0"/>
           <w:numId w:val="2"/>
         </w:numPr>
-        <w:ind w:left="720" w:hanging="360"/>
-      </w:pPr>
-      <w:r>
-        <w:rPr>
-          <w:rtl w:val="0"/>
-        </w:rPr>
-        <w:t xml:space="preserve">Optimized polygon streaming by replacing gRPC with WebSocket, providing a more performant solution for Unity Reflect that was compatible with UWP devices such as the Microsoft HoloLens.</w:t>
-      </w:r>
-      <w:r>
-        <w:rPr>
-          <w:rtl w:val="0"/>
-        </w:rPr>
-      </w:r>
-    </w:p>
-    <w:p>
-      <w:pPr>
-        <w:spacing w:before="200" w:lineRule="auto"/>
-        <w:rPr/>
-      </w:pPr>
-      <w:r>
-        <w:rPr>
-          <w:b w:val="1"/>
-          <w:rtl w:val="0"/>
-        </w:rPr>
-        <w:t xml:space="preserve">Software Consultant</w:t>
-      </w:r>
-      <w:r>
-        <w:rPr>
-          <w:rtl w:val="0"/>
-        </w:rPr>
-        <w:tab/>
-        <w:tab/>
-        <w:tab/>
-      </w:r>
-      <w:r>
-        <w:rPr>
-          <w:rtl w:val="0"/>
-        </w:rPr>
-        <w:tab/>
-        <w:tab/>
-        <w:tab/>
-        <w:tab/>
-        <w:tab/>
-        <w:tab/>
-        <w:t xml:space="preserve">Sept 2017 - Apr 2020</w:t>
-      </w:r>
-    </w:p>
-    <w:p>
-      <w:pPr>
-        <w:spacing w:after="200" w:before="0" w:lineRule="auto"/>
-        <w:rPr/>
-      </w:pPr>
-      <w:r>
-        <w:rPr>
-          <w:rtl w:val="0"/>
-        </w:rPr>
-        <w:t xml:space="preserve">Freelancing</w:t>
-        <w:tab/>
-        <w:tab/>
-        <w:tab/>
-        <w:tab/>
-        <w:tab/>
-        <w:tab/>
-        <w:tab/>
-        <w:tab/>
-        <w:tab/>
-        <w:tab/>
-        <w:t xml:space="preserve">Liberty, MO</w:t>
-      </w:r>
-    </w:p>
-    <w:p>
-      <w:pPr>
+        <w:spacing w:after="0" w:before="0" w:line="300" w:lineRule="auto"/>
+        <w:ind w:left="720" w:hanging="360"/>
+        <w:rPr>
+          <w:u w:val="none"/>
+        </w:rPr>
+      </w:pPr>
+      <w:r>
+        <w:rPr>
+          <w:rtl w:val="0"/>
+        </w:rPr>
+        <w:t xml:space="preserve">Enhanced application performance by 67% by resolving technical debt and N+1 errors using Sentry and Scout APM, resulting in a 20% increase in user satisfaction and retention.</w:t>
+      </w:r>
+    </w:p>
+    <w:p>
+      <w:pPr>
+        <w:keepLines w:val="1"/>
         <w:numPr>
           <w:ilvl w:val="0"/>
-          <w:numId w:val="4"/>
+          <w:numId w:val="2"/>
         </w:numPr>
-        <w:ind w:left="720" w:hanging="360"/>
-        <w:rPr/>
-      </w:pPr>
-      <w:r>
-        <w:rPr>
-          <w:rtl w:val="0"/>
-        </w:rPr>
-        <w:t xml:space="preserve">Developed a coffee ordering app in Ruby on Rails for 13K users, generating $3M in revenue.</w:t>
-      </w:r>
-    </w:p>
-    <w:p>
-      <w:pPr>
+        <w:spacing w:after="0" w:before="0" w:line="300" w:lineRule="auto"/>
+        <w:ind w:left="720" w:hanging="360"/>
+      </w:pPr>
+      <w:r>
+        <w:rPr>
+          <w:rtl w:val="0"/>
+        </w:rPr>
+        <w:t xml:space="preserve">Delivered 99.99% uptime by implementing a CI/CD pipeline with GitLab CI, Brakeman, and Newman, decreasing service interruptions by 75% and maintaining customer trust.</w:t>
+      </w:r>
+    </w:p>
+    <w:p>
+      <w:pPr>
+        <w:keepLines w:val="1"/>
         <w:numPr>
           <w:ilvl w:val="0"/>
-          <w:numId w:val="4"/>
+          <w:numId w:val="2"/>
         </w:numPr>
-        <w:ind w:left="720" w:hanging="360"/>
-      </w:pPr>
-      <w:r>
-        <w:rPr>
-          <w:rtl w:val="0"/>
-        </w:rPr>
-        <w:t xml:space="preserve">Developed an application in Java that used OCR to autofill spreadsheets 76% faster than by hand.</w:t>
-      </w:r>
-    </w:p>
-    <w:p>
-      <w:pPr>
+        <w:spacing w:after="0" w:before="0" w:line="300" w:lineRule="auto"/>
+        <w:ind w:left="720" w:hanging="360"/>
+        <w:rPr>
+          <w:u w:val="none"/>
+        </w:rPr>
+      </w:pPr>
+      <w:r>
+        <w:rPr>
+          <w:rtl w:val="0"/>
+        </w:rPr>
+        <w:t xml:space="preserve">Implemented API usage tracking for Bitrix24 CRM and Salesforce Marketing Cloud, leading to a 25% increase in targeted marketing campaign effectiveness.</w:t>
+      </w:r>
+    </w:p>
+    <w:p>
+      <w:pPr>
+        <w:keepLines w:val="1"/>
         <w:numPr>
           <w:ilvl w:val="0"/>
-          <w:numId w:val="4"/>
+          <w:numId w:val="2"/>
         </w:numPr>
-        <w:ind w:left="720" w:hanging="360"/>
-      </w:pPr>
-      <w:r>
-        <w:rPr>
-          <w:rtl w:val="0"/>
-        </w:rPr>
-        <w:t xml:space="preserve">Developed a recommendation system in Python, increasing user engagement by 38%.</w:t>
-      </w:r>
-    </w:p>
-    <w:p>
-      <w:pPr>
+        <w:spacing w:after="0" w:before="0" w:line="300" w:lineRule="auto"/>
+        <w:ind w:left="720" w:hanging="360"/>
+        <w:rPr>
+          <w:u w:val="none"/>
+        </w:rPr>
+      </w:pPr>
+      <w:r>
+        <w:rPr>
+          <w:rtl w:val="0"/>
+        </w:rPr>
+        <w:t xml:space="preserve">Improved page load speeds by 40% through modernizing static HTML front-end with TurboLinks.</w:t>
+      </w:r>
+    </w:p>
+    <w:p>
+      <w:pPr>
+        <w:spacing w:after="0" w:before="200" w:line="300" w:lineRule="auto"/>
+        <w:rPr/>
+      </w:pPr>
+      <w:r>
+        <w:rPr>
+          <w:b w:val="1"/>
+          <w:rtl w:val="0"/>
+        </w:rPr>
+        <w:t xml:space="preserve">Freelance Developer</w:t>
+        <w:tab/>
+        <w:tab/>
+        <w:tab/>
+        <w:tab/>
+        <w:tab/>
+        <w:tab/>
+        <w:tab/>
+        <w:tab/>
+        <w:tab/>
+        <w:tab/>
+      </w:r>
+      <w:r>
+        <w:rPr>
+          <w:rtl w:val="0"/>
+        </w:rPr>
+        <w:t xml:space="preserve">09/2017 - 03/2020</w:t>
+      </w:r>
+      <w:r>
+        <w:rPr>
+          <w:rtl w:val="0"/>
+        </w:rPr>
+      </w:r>
+    </w:p>
+    <w:p>
+      <w:pPr>
+        <w:spacing w:after="0" w:before="0" w:line="300" w:lineRule="auto"/>
+        <w:rPr/>
+      </w:pPr>
+      <w:r>
+        <w:rPr>
+          <w:rtl w:val="0"/>
+        </w:rPr>
+        <w:t xml:space="preserve">Hammerhand Coffee • Liberty, MO</w:t>
+      </w:r>
+    </w:p>
+    <w:p>
+      <w:pPr>
+        <w:keepLines w:val="1"/>
         <w:numPr>
           <w:ilvl w:val="0"/>
-          <w:numId w:val="4"/>
+          <w:numId w:val="2"/>
         </w:numPr>
-        <w:ind w:left="720" w:hanging="360"/>
-        <w:rPr/>
-      </w:pPr>
-      <w:r>
-        <w:rPr>
-          <w:rtl w:val="0"/>
-        </w:rPr>
-        <w:t xml:space="preserve">Awarded Liberty Area CoC 20under20 Innovator for innovative problem-solving.</w:t>
-      </w:r>
-    </w:p>
-    <w:p>
-      <w:pPr>
-        <w:spacing w:before="200" w:lineRule="auto"/>
-        <w:rPr/>
-      </w:pPr>
-      <w:r>
-        <w:rPr>
-          <w:b w:val="1"/>
-          <w:rtl w:val="0"/>
-        </w:rPr>
-        <w:t xml:space="preserve">Web Developer, Intern</w:t>
-      </w:r>
-      <w:r>
-        <w:rPr>
-          <w:rtl w:val="0"/>
-        </w:rPr>
-        <w:tab/>
-        <w:tab/>
-        <w:tab/>
-        <w:tab/>
-        <w:tab/>
-        <w:tab/>
-        <w:tab/>
-        <w:tab/>
-        <w:t xml:space="preserve">Aug 2017 - Dec 2017</w:t>
-      </w:r>
-    </w:p>
-    <w:p>
-      <w:pPr>
-        <w:spacing w:after="200" w:before="0" w:lineRule="auto"/>
+        <w:spacing w:after="0" w:before="0" w:line="300" w:lineRule="auto"/>
+        <w:ind w:left="720" w:hanging="360"/>
+      </w:pPr>
+      <w:r>
+        <w:rPr>
+          <w:rtl w:val="0"/>
+        </w:rPr>
+        <w:t xml:space="preserve">Developed a Ruby on Rails coffee-ordering app that served 13,000+ users and generated $3M in additional revenue, leveraging Twilio for communication, Stripe for payments, and Square for POS integration to create a seamless ordering experience.</w:t>
+      </w:r>
+    </w:p>
+    <w:p>
+      <w:pPr>
+        <w:keepLines w:val="1"/>
+        <w:numPr>
+          <w:ilvl w:val="0"/>
+          <w:numId w:val="2"/>
+        </w:numPr>
+        <w:spacing w:after="0" w:before="0" w:line="300" w:lineRule="auto"/>
+        <w:ind w:left="720" w:hanging="360"/>
+        <w:rPr>
+          <w:u w:val="none"/>
+        </w:rPr>
+      </w:pPr>
+      <w:r>
+        <w:rPr>
+          <w:rtl w:val="0"/>
+        </w:rPr>
+        <w:t xml:space="preserve">Maintained a long-term consultancy relationship through a revenue share model, leading development projects, managing client relationships, providing customer support, and organizing hackathons.</w:t>
+      </w:r>
+      <w:r>
+        <w:rPr>
+          <w:rtl w:val="0"/>
+        </w:rPr>
+      </w:r>
+    </w:p>
+    <w:p>
+      <w:pPr>
+        <w:spacing w:after="0" w:before="200" w:line="300" w:lineRule="auto"/>
         <w:rPr>
           <w:sz w:val="28"/>
           <w:szCs w:val="28"/>
@@ -503,39 +523,8 @@
       </w:pPr>
       <w:r>
         <w:rPr>
-          <w:rtl w:val="0"/>
-        </w:rPr>
-        <w:t xml:space="preserve">Packet Layer</w:t>
-        <w:tab/>
-        <w:tab/>
-        <w:tab/>
-        <w:tab/>
-        <w:tab/>
-        <w:tab/>
-        <w:tab/>
-        <w:tab/>
-        <w:tab/>
-        <w:tab/>
-        <w:t xml:space="preserve">Kansas City, KS</w:t>
-      </w:r>
-      <w:r>
-        <w:rPr>
-          <w:rtl w:val="0"/>
-        </w:rPr>
-      </w:r>
-    </w:p>
-    <w:p>
-      <w:pPr>
-        <w:spacing w:after="200" w:before="200" w:lineRule="auto"/>
-        <w:rPr>
           <w:sz w:val="28"/>
           <w:szCs w:val="28"/>
-        </w:rPr>
-      </w:pPr>
-      <w:r>
-        <w:rPr>
-          <w:sz w:val="28"/>
-          <w:szCs w:val="28"/>
           <w:rtl w:val="0"/>
         </w:rPr>
         <w:t xml:space="preserve">Skills</w:t>
@@ -543,8 +532,7 @@
     </w:p>
     <w:p>
       <w:pPr>
-        <w:spacing w:before="0" w:lineRule="auto"/>
-        <w:ind w:left="0" w:firstLine="0"/>
+        <w:spacing w:after="0" w:before="0" w:line="300" w:lineRule="auto"/>
         <w:rPr/>
       </w:pPr>
       <w:r>
@@ -558,13 +546,12 @@
         <w:rPr>
           <w:rtl w:val="0"/>
         </w:rPr>
-        <w:t xml:space="preserve"> Ruby, C#, TypeScript, JavaScript, Python, HTML, CSS, SQL, Bash</w:t>
-      </w:r>
-    </w:p>
-    <w:p>
-      <w:pPr>
-        <w:spacing w:before="0" w:lineRule="auto"/>
-        <w:ind w:left="0" w:firstLine="0"/>
+        <w:t xml:space="preserve"> Ruby, JavaScript, TypeScript, C#, Python, HTML, SASS, CSS, SQL</w:t>
+      </w:r>
+    </w:p>
+    <w:p>
+      <w:pPr>
+        <w:spacing w:after="0" w:before="0" w:line="300" w:lineRule="auto"/>
         <w:rPr/>
       </w:pPr>
       <w:r>
@@ -572,74 +559,13 @@
           <w:b w:val="1"/>
           <w:rtl w:val="0"/>
         </w:rPr>
-        <w:t xml:space="preserve">Frameworks:</w:t>
-      </w:r>
-      <w:r>
-        <w:rPr>
-          <w:rtl w:val="0"/>
-        </w:rPr>
-        <w:t xml:space="preserve"> Ruby on Rails, React, Node, Unity, ASP.NET, FastAPI</w:t>
-      </w:r>
-    </w:p>
-    <w:p>
-      <w:pPr>
-        <w:spacing w:before="0" w:lineRule="auto"/>
-        <w:ind w:left="0" w:firstLine="0"/>
-        <w:rPr/>
-      </w:pPr>
-      <w:r>
-        <w:rPr>
-          <w:b w:val="1"/>
-          <w:rtl w:val="0"/>
-        </w:rPr>
         <w:t xml:space="preserve">Technologies:</w:t>
       </w:r>
       <w:r>
         <w:rPr>
           <w:rtl w:val="0"/>
         </w:rPr>
-        <w:t xml:space="preserve"> Git, Linux, Docker, Heroku, Azure, AWS, PostgreSQL, MongoDB</w:t>
-      </w:r>
-    </w:p>
-    <w:p>
-      <w:pPr>
-        <w:spacing w:before="200" w:lineRule="auto"/>
-        <w:rPr>
-          <w:sz w:val="28"/>
-          <w:szCs w:val="28"/>
-        </w:rPr>
-      </w:pPr>
-      <w:r>
-        <w:rPr>
-          <w:sz w:val="28"/>
-          <w:szCs w:val="28"/>
-          <w:rtl w:val="0"/>
-        </w:rPr>
-        <w:t xml:space="preserve">Education</w:t>
-      </w:r>
-    </w:p>
-    <w:p>
-      <w:pPr>
-        <w:spacing w:before="200" w:lineRule="auto"/>
-        <w:rPr/>
-      </w:pPr>
-      <w:r>
-        <w:rPr>
-          <w:b w:val="1"/>
-          <w:rtl w:val="0"/>
-        </w:rPr>
-        <w:t xml:space="preserve">Northland CAPS,</w:t>
-      </w:r>
-      <w:r>
-        <w:rPr>
-          <w:rtl w:val="0"/>
-        </w:rPr>
-        <w:t xml:space="preserve"> Technology Solutions, Apprenticeship</w:t>
-        <w:tab/>
-        <w:tab/>
-        <w:tab/>
-        <w:tab/>
-        <w:t xml:space="preserve">Graduated 2018</w:t>
+        <w:t xml:space="preserve"> Ruby on Rails, Sinatra, React, Postgres, MongoDB, Heroku, Azure, AWS, Git, Bash, Docker</w:t>
       </w:r>
       <w:r>
         <w:rPr>
@@ -657,7 +583,7 @@
 </file>
 
 <file path=word/numbering.xml><?xml version="1.0" encoding="utf-8"?>
-<w:numbering xmlns:mc="http://schemas.openxmlformats.org/markup-compatibility/2006" xmlns:o="urn:schemas-microsoft-com:office:office" xmlns:r="http://schemas.openxmlformats.org/officeDocument/2006/relationships" xmlns:m="http://schemas.openxmlformats.org/officeDocument/2006/math" xmlns:v="urn:schemas-microsoft-com:vml" xmlns:wp="http://schemas.openxmlformats.org/drawingml/2006/wordprocessingDrawing" xmlns:w10="urn:schemas-microsoft-com:office:word" xmlns:w="http://schemas.openxmlformats.org/wordprocessingml/2006/main" xmlns:wne="http://schemas.microsoft.com/office/word/2006/wordml" xmlns:sl="http://schemas.openxmlformats.org/schemaLibrary/2006/main" xmlns:a="http://schemas.openxmlformats.org/drawingml/2006/main" xmlns:pic="http://schemas.openxmlformats.org/drawingml/2006/picture" xmlns:c="http://schemas.openxmlformats.org/drawingml/2006/chart" xmlns:lc="http://schemas.openxmlformats.org/drawingml/2006/lockedCanvas" xmlns:dgm="http://schemas.openxmlformats.org/drawingml/2006/diagram" xmlns:wps="http://schemas.microsoft.com/office/word/2010/wordprocessingShape" xmlns:wpg="http://schemas.microsoft.com/office/word/2010/wordprocessingGroup" xmlns:w14="http://schemas.microsoft.com/office/word/2010/wordml" xmlns:w15="http://schemas.microsoft.com/office/word/2012/wordml" xmlns:w16="http://schemas.microsoft.com/office/word/2018/wordml" xmlns:w16cex="http://schemas.microsoft.com/office/word/2018/wordml/cex" xmlns:w16cid="http://schemas.microsoft.com/office/word/2016/wordml/cid" xmlns:cr="http://schemas.microsoft.com/office/comments/2020/reactions">
+<w:numbering xmlns:mc="http://schemas.openxmlformats.org/markup-compatibility/2006" xmlns:o="urn:schemas-microsoft-com:office:office" xmlns:r="http://schemas.openxmlformats.org/officeDocument/2006/relationships" xmlns:m="http://schemas.openxmlformats.org/officeDocument/2006/math" xmlns:v="urn:schemas-microsoft-com:vml" xmlns:wp="http://schemas.openxmlformats.org/drawingml/2006/wordprocessingDrawing" xmlns:w10="urn:schemas-microsoft-com:office:word" xmlns:w="http://schemas.openxmlformats.org/wordprocessingml/2006/main" xmlns:wne="http://schemas.microsoft.com/office/word/2006/wordml" xmlns:sl="http://schemas.openxmlformats.org/schemaLibrary/2006/main" xmlns:a="http://schemas.openxmlformats.org/drawingml/2006/main" xmlns:pic="http://schemas.openxmlformats.org/drawingml/2006/picture" xmlns:c="http://schemas.openxmlformats.org/drawingml/2006/chart" xmlns:lc="http://schemas.openxmlformats.org/drawingml/2006/lockedCanvas" xmlns:dgm="http://schemas.openxmlformats.org/drawingml/2006/diagram" xmlns:wps="http://schemas.microsoft.com/office/word/2010/wordprocessingShape" xmlns:wpg="http://schemas.microsoft.com/office/word/2010/wordprocessingGroup" xmlns:w14="http://schemas.microsoft.com/office/word/2010/wordml" xmlns:w15="http://schemas.microsoft.com/office/word/2012/wordml" xmlns:w16="http://schemas.microsoft.com/office/word/2018/wordml" xmlns:w16cex="http://schemas.microsoft.com/office/word/2018/wordml/cex" xmlns:w16cid="http://schemas.microsoft.com/office/word/2016/wordml/cid" xmlns="http://schemas.microsoft.com/office/tasks/2019/documenttasks" xmlns:cr="http://schemas.microsoft.com/office/comments/2020/reactions">
   <w:abstractNum w:abstractNumId="1">
     <w:lvl w:ilvl="0">
       <w:start w:val="1"/>
@@ -769,226 +695,6 @@
     </w:lvl>
   </w:abstractNum>
   <w:abstractNum w:abstractNumId="2">
-    <w:lvl w:ilvl="0">
-      <w:start w:val="1"/>
-      <w:numFmt w:val="bullet"/>
-      <w:lvlText w:val="●"/>
-      <w:lvlJc w:val="left"/>
-      <w:pPr>
-        <w:ind w:left="720" w:hanging="360"/>
-      </w:pPr>
-      <w:rPr>
-        <w:u w:val="none"/>
-      </w:rPr>
-    </w:lvl>
-    <w:lvl w:ilvl="1">
-      <w:start w:val="1"/>
-      <w:numFmt w:val="bullet"/>
-      <w:lvlText w:val="○"/>
-      <w:lvlJc w:val="left"/>
-      <w:pPr>
-        <w:ind w:left="1440" w:hanging="360"/>
-      </w:pPr>
-      <w:rPr>
-        <w:u w:val="none"/>
-      </w:rPr>
-    </w:lvl>
-    <w:lvl w:ilvl="2">
-      <w:start w:val="1"/>
-      <w:numFmt w:val="bullet"/>
-      <w:lvlText w:val="■"/>
-      <w:lvlJc w:val="left"/>
-      <w:pPr>
-        <w:ind w:left="2160" w:hanging="360"/>
-      </w:pPr>
-      <w:rPr>
-        <w:u w:val="none"/>
-      </w:rPr>
-    </w:lvl>
-    <w:lvl w:ilvl="3">
-      <w:start w:val="1"/>
-      <w:numFmt w:val="bullet"/>
-      <w:lvlText w:val="●"/>
-      <w:lvlJc w:val="left"/>
-      <w:pPr>
-        <w:ind w:left="2880" w:hanging="360"/>
-      </w:pPr>
-      <w:rPr>
-        <w:u w:val="none"/>
-      </w:rPr>
-    </w:lvl>
-    <w:lvl w:ilvl="4">
-      <w:start w:val="1"/>
-      <w:numFmt w:val="bullet"/>
-      <w:lvlText w:val="○"/>
-      <w:lvlJc w:val="left"/>
-      <w:pPr>
-        <w:ind w:left="3600" w:hanging="360"/>
-      </w:pPr>
-      <w:rPr>
-        <w:u w:val="none"/>
-      </w:rPr>
-    </w:lvl>
-    <w:lvl w:ilvl="5">
-      <w:start w:val="1"/>
-      <w:numFmt w:val="bullet"/>
-      <w:lvlText w:val="■"/>
-      <w:lvlJc w:val="left"/>
-      <w:pPr>
-        <w:ind w:left="4320" w:hanging="360"/>
-      </w:pPr>
-      <w:rPr>
-        <w:u w:val="none"/>
-      </w:rPr>
-    </w:lvl>
-    <w:lvl w:ilvl="6">
-      <w:start w:val="1"/>
-      <w:numFmt w:val="bullet"/>
-      <w:lvlText w:val="●"/>
-      <w:lvlJc w:val="left"/>
-      <w:pPr>
-        <w:ind w:left="5040" w:hanging="360"/>
-      </w:pPr>
-      <w:rPr>
-        <w:u w:val="none"/>
-      </w:rPr>
-    </w:lvl>
-    <w:lvl w:ilvl="7">
-      <w:start w:val="1"/>
-      <w:numFmt w:val="bullet"/>
-      <w:lvlText w:val="○"/>
-      <w:lvlJc w:val="left"/>
-      <w:pPr>
-        <w:ind w:left="5760" w:hanging="360"/>
-      </w:pPr>
-      <w:rPr>
-        <w:u w:val="none"/>
-      </w:rPr>
-    </w:lvl>
-    <w:lvl w:ilvl="8">
-      <w:start w:val="1"/>
-      <w:numFmt w:val="bullet"/>
-      <w:lvlText w:val="■"/>
-      <w:lvlJc w:val="left"/>
-      <w:pPr>
-        <w:ind w:left="6480" w:hanging="360"/>
-      </w:pPr>
-      <w:rPr>
-        <w:u w:val="none"/>
-      </w:rPr>
-    </w:lvl>
-  </w:abstractNum>
-  <w:abstractNum w:abstractNumId="3">
-    <w:lvl w:ilvl="0">
-      <w:start w:val="1"/>
-      <w:numFmt w:val="bullet"/>
-      <w:lvlText w:val="●"/>
-      <w:lvlJc w:val="left"/>
-      <w:pPr>
-        <w:ind w:left="720" w:hanging="360"/>
-      </w:pPr>
-      <w:rPr>
-        <w:u w:val="none"/>
-      </w:rPr>
-    </w:lvl>
-    <w:lvl w:ilvl="1">
-      <w:start w:val="1"/>
-      <w:numFmt w:val="bullet"/>
-      <w:lvlText w:val="○"/>
-      <w:lvlJc w:val="left"/>
-      <w:pPr>
-        <w:ind w:left="1440" w:hanging="360"/>
-      </w:pPr>
-      <w:rPr>
-        <w:u w:val="none"/>
-      </w:rPr>
-    </w:lvl>
-    <w:lvl w:ilvl="2">
-      <w:start w:val="1"/>
-      <w:numFmt w:val="bullet"/>
-      <w:lvlText w:val="■"/>
-      <w:lvlJc w:val="left"/>
-      <w:pPr>
-        <w:ind w:left="2160" w:hanging="360"/>
-      </w:pPr>
-      <w:rPr>
-        <w:u w:val="none"/>
-      </w:rPr>
-    </w:lvl>
-    <w:lvl w:ilvl="3">
-      <w:start w:val="1"/>
-      <w:numFmt w:val="bullet"/>
-      <w:lvlText w:val="●"/>
-      <w:lvlJc w:val="left"/>
-      <w:pPr>
-        <w:ind w:left="2880" w:hanging="360"/>
-      </w:pPr>
-      <w:rPr>
-        <w:u w:val="none"/>
-      </w:rPr>
-    </w:lvl>
-    <w:lvl w:ilvl="4">
-      <w:start w:val="1"/>
-      <w:numFmt w:val="bullet"/>
-      <w:lvlText w:val="○"/>
-      <w:lvlJc w:val="left"/>
-      <w:pPr>
-        <w:ind w:left="3600" w:hanging="360"/>
-      </w:pPr>
-      <w:rPr>
-        <w:u w:val="none"/>
-      </w:rPr>
-    </w:lvl>
-    <w:lvl w:ilvl="5">
-      <w:start w:val="1"/>
-      <w:numFmt w:val="bullet"/>
-      <w:lvlText w:val="■"/>
-      <w:lvlJc w:val="left"/>
-      <w:pPr>
-        <w:ind w:left="4320" w:hanging="360"/>
-      </w:pPr>
-      <w:rPr>
-        <w:u w:val="none"/>
-      </w:rPr>
-    </w:lvl>
-    <w:lvl w:ilvl="6">
-      <w:start w:val="1"/>
-      <w:numFmt w:val="bullet"/>
-      <w:lvlText w:val="●"/>
-      <w:lvlJc w:val="left"/>
-      <w:pPr>
-        <w:ind w:left="5040" w:hanging="360"/>
-      </w:pPr>
-      <w:rPr>
-        <w:u w:val="none"/>
-      </w:rPr>
-    </w:lvl>
-    <w:lvl w:ilvl="7">
-      <w:start w:val="1"/>
-      <w:numFmt w:val="bullet"/>
-      <w:lvlText w:val="○"/>
-      <w:lvlJc w:val="left"/>
-      <w:pPr>
-        <w:ind w:left="5760" w:hanging="360"/>
-      </w:pPr>
-      <w:rPr>
-        <w:u w:val="none"/>
-      </w:rPr>
-    </w:lvl>
-    <w:lvl w:ilvl="8">
-      <w:start w:val="1"/>
-      <w:numFmt w:val="bullet"/>
-      <w:lvlText w:val="■"/>
-      <w:lvlJc w:val="left"/>
-      <w:pPr>
-        <w:ind w:left="6480" w:hanging="360"/>
-      </w:pPr>
-      <w:rPr>
-        <w:u w:val="none"/>
-      </w:rPr>
-    </w:lvl>
-  </w:abstractNum>
-  <w:abstractNum w:abstractNumId="4">
     <w:lvl w:ilvl="0">
       <w:start w:val="1"/>
       <w:numFmt w:val="bullet"/>
@@ -1104,17 +810,11 @@
   <w:num w:numId="2">
     <w:abstractNumId w:val="2"/>
   </w:num>
-  <w:num w:numId="3">
-    <w:abstractNumId w:val="3"/>
-  </w:num>
-  <w:num w:numId="4">
-    <w:abstractNumId w:val="4"/>
-  </w:num>
 </w:numbering>
 </file>
 
 <file path=word/styles.xml><?xml version="1.0" encoding="utf-8"?>
-<w:styles xmlns:mc="http://schemas.openxmlformats.org/markup-compatibility/2006" xmlns:o="urn:schemas-microsoft-com:office:office" xmlns:r="http://schemas.openxmlformats.org/officeDocument/2006/relationships" xmlns:m="http://schemas.openxmlformats.org/officeDocument/2006/math" xmlns:v="urn:schemas-microsoft-com:vml" xmlns:wp="http://schemas.openxmlformats.org/drawingml/2006/wordprocessingDrawing" xmlns:w10="urn:schemas-microsoft-com:office:word" xmlns:w="http://schemas.openxmlformats.org/wordprocessingml/2006/main" xmlns:wne="http://schemas.microsoft.com/office/word/2006/wordml" xmlns:sl="http://schemas.openxmlformats.org/schemaLibrary/2006/main" xmlns:a="http://schemas.openxmlformats.org/drawingml/2006/main" xmlns:pic="http://schemas.openxmlformats.org/drawingml/2006/picture" xmlns:c="http://schemas.openxmlformats.org/drawingml/2006/chart" xmlns:lc="http://schemas.openxmlformats.org/drawingml/2006/lockedCanvas" xmlns:dgm="http://schemas.openxmlformats.org/drawingml/2006/diagram" xmlns:wps="http://schemas.microsoft.com/office/word/2010/wordprocessingShape" xmlns:wpg="http://schemas.microsoft.com/office/word/2010/wordprocessingGroup" xmlns:w14="http://schemas.microsoft.com/office/word/2010/wordml" xmlns:w15="http://schemas.microsoft.com/office/word/2012/wordml" xmlns:w16="http://schemas.microsoft.com/office/word/2018/wordml" xmlns:w16cex="http://schemas.microsoft.com/office/word/2018/wordml/cex" xmlns:w16cid="http://schemas.microsoft.com/office/word/2016/wordml/cid" xmlns:cr="http://schemas.microsoft.com/office/comments/2020/reactions">
+<w:styles xmlns:mc="http://schemas.openxmlformats.org/markup-compatibility/2006" xmlns:o="urn:schemas-microsoft-com:office:office" xmlns:r="http://schemas.openxmlformats.org/officeDocument/2006/relationships" xmlns:m="http://schemas.openxmlformats.org/officeDocument/2006/math" xmlns:v="urn:schemas-microsoft-com:vml" xmlns:wp="http://schemas.openxmlformats.org/drawingml/2006/wordprocessingDrawing" xmlns:w10="urn:schemas-microsoft-com:office:word" xmlns:w="http://schemas.openxmlformats.org/wordprocessingml/2006/main" xmlns:wne="http://schemas.microsoft.com/office/word/2006/wordml" xmlns:sl="http://schemas.openxmlformats.org/schemaLibrary/2006/main" xmlns:a="http://schemas.openxmlformats.org/drawingml/2006/main" xmlns:pic="http://schemas.openxmlformats.org/drawingml/2006/picture" xmlns:c="http://schemas.openxmlformats.org/drawingml/2006/chart" xmlns:lc="http://schemas.openxmlformats.org/drawingml/2006/lockedCanvas" xmlns:dgm="http://schemas.openxmlformats.org/drawingml/2006/diagram" xmlns:wps="http://schemas.microsoft.com/office/word/2010/wordprocessingShape" xmlns:wpg="http://schemas.microsoft.com/office/word/2010/wordprocessingGroup" xmlns:w14="http://schemas.microsoft.com/office/word/2010/wordml" xmlns:w15="http://schemas.microsoft.com/office/word/2012/wordml" xmlns:w16="http://schemas.microsoft.com/office/word/2018/wordml" xmlns:w16cex="http://schemas.microsoft.com/office/word/2018/wordml/cex" xmlns:w16cid="http://schemas.microsoft.com/office/word/2016/wordml/cid" xmlns="http://schemas.microsoft.com/office/tasks/2019/documenttasks" xmlns:cr="http://schemas.microsoft.com/office/comments/2020/reactions">
   <w:docDefaults>
     <w:rPrDefault>
       <w:rPr>

</xml_diff>